<commit_message>
Updated formatting on docx templates
</commit_message>
<xml_diff>
--- a/inst/rmarkdown/templates/ccp_memo/resources/ccp_memo_template.docx
+++ b/inst/rmarkdown/templates/ccp_memo/resources/ccp_memo_template.docx
@@ -29,8 +29,6 @@
       <w:pPr>
         <w:pStyle w:val="Heading4"/>
       </w:pPr>
-      <w:bookmarkStart w:id="0" w:name="_GoBack"/>
-      <w:bookmarkEnd w:id="0"/>
       <w:r>
         <w:t>Consumer Credit Panel analysis memo</w:t>
       </w:r>
@@ -123,7 +121,12 @@
             </w:r>
             <w:proofErr w:type="gramStart"/>
             <w:r>
-              <w:t>from</w:t>
+              <w:t>fr</w:t>
+            </w:r>
+            <w:bookmarkStart w:id="0" w:name="_GoBack"/>
+            <w:bookmarkEnd w:id="0"/>
+            <w:r>
+              <w:t>om</w:t>
             </w:r>
             <w:proofErr w:type="gramEnd"/>
             <w:r>
@@ -1441,9 +1444,17 @@
   </w:style>
   <w:style w:type="paragraph" w:customStyle="1" w:styleId="FirstParagraph">
     <w:name w:val="First Paragraph"/>
-    <w:basedOn w:val="BodyText"/>
-    <w:next w:val="BodyText"/>
+    <w:basedOn w:val="Normal"/>
+    <w:next w:val="Normal"/>
     <w:qFormat/>
+    <w:rsid w:val="00BF45A1"/>
+    <w:pPr>
+      <w:spacing w:after="0" w:line="320" w:lineRule="atLeast"/>
+    </w:pPr>
+    <w:rPr>
+      <w:rFonts w:ascii="Georgia" w:hAnsi="Georgia"/>
+      <w:sz w:val="22"/>
+    </w:rPr>
   </w:style>
   <w:style w:type="paragraph" w:customStyle="1" w:styleId="Compact">
     <w:name w:val="Compact"/>
@@ -1549,6 +1560,14 @@
     <w:uiPriority w:val="9"/>
     <w:unhideWhenUsed/>
     <w:qFormat/>
+    <w:rsid w:val="00BF45A1"/>
+    <w:pPr>
+      <w:spacing w:after="120"/>
+    </w:pPr>
+    <w:rPr>
+      <w:rFonts w:ascii="Georgia" w:hAnsi="Georgia"/>
+      <w:sz w:val="22"/>
+    </w:rPr>
   </w:style>
   <w:style w:type="paragraph" w:customStyle="1" w:styleId="DefinitionTerm">
     <w:name w:val="Definition Term"/>
@@ -2676,7 +2695,7 @@
 </file>
 
 <file path=customXml/itemProps1.xml><?xml version="1.0" encoding="utf-8"?>
-<ds:datastoreItem xmlns:ds="http://schemas.openxmlformats.org/officeDocument/2006/customXml" ds:itemID="{E59D229A-4359-3F4B-8011-3E072C8CF5A7}">
+<ds:datastoreItem xmlns:ds="http://schemas.openxmlformats.org/officeDocument/2006/customXml" ds:itemID="{309C9A4E-3349-F041-9807-65F77E19D81A}">
   <ds:schemaRefs>
     <ds:schemaRef ds:uri="http://schemas.openxmlformats.org/officeDocument/2006/bibliography"/>
   </ds:schemaRefs>

</xml_diff>

<commit_message>
Another change to template - version 0.1.2
</commit_message>
<xml_diff>
--- a/inst/rmarkdown/templates/ccp_memo/resources/ccp_memo_template.docx
+++ b/inst/rmarkdown/templates/ccp_memo/resources/ccp_memo_template.docx
@@ -30,7 +30,12 @@
         <w:pStyle w:val="Heading4"/>
       </w:pPr>
       <w:r>
-        <w:t>Consumer Credit Panel analysis memo</w:t>
+        <w:t>Consumer Credit Panel Analysis M</w:t>
+      </w:r>
+      <w:bookmarkStart w:id="0" w:name="_GoBack"/>
+      <w:bookmarkEnd w:id="0"/>
+      <w:r>
+        <w:t>emo</w:t>
       </w:r>
     </w:p>
     <w:p>
@@ -121,12 +126,7 @@
             </w:r>
             <w:proofErr w:type="gramStart"/>
             <w:r>
-              <w:t>fr</w:t>
-            </w:r>
-            <w:bookmarkStart w:id="0" w:name="_GoBack"/>
-            <w:bookmarkEnd w:id="0"/>
-            <w:r>
-              <w:t>om</w:t>
+              <w:t>from</w:t>
             </w:r>
             <w:proofErr w:type="gramEnd"/>
             <w:r>
@@ -199,9 +199,6 @@
 <w:endnotes xmlns:wpc="http://schemas.microsoft.com/office/word/2010/wordprocessingCanvas" xmlns:mo="http://schemas.microsoft.com/office/mac/office/2008/main" xmlns:mc="http://schemas.openxmlformats.org/markup-compatibility/2006" xmlns:mv="urn:schemas-microsoft-com:mac:vml" xmlns:o="urn:schemas-microsoft-com:office:office" xmlns:r="http://schemas.openxmlformats.org/officeDocument/2006/relationships" xmlns:m="http://schemas.openxmlformats.org/officeDocument/2006/math" xmlns:v="urn:schemas-microsoft-com:vml" xmlns:wp14="http://schemas.microsoft.com/office/word/2010/wordprocessingDrawing" xmlns:wp="http://schemas.openxmlformats.org/drawingml/2006/wordprocessingDrawing" xmlns:w10="urn:schemas-microsoft-com:office:word" xmlns:w="http://schemas.openxmlformats.org/wordprocessingml/2006/main" xmlns:w14="http://schemas.microsoft.com/office/word/2010/wordml" xmlns:wpg="http://schemas.microsoft.com/office/word/2010/wordprocessingGroup" xmlns:wpi="http://schemas.microsoft.com/office/word/2010/wordprocessingInk" xmlns:wne="http://schemas.microsoft.com/office/word/2006/wordml" xmlns:wps="http://schemas.microsoft.com/office/word/2010/wordprocessingShape" mc:Ignorable="w14 wp14">
   <w:endnote w:type="separator" w:id="-1">
     <w:p>
-      <w:pPr>
-        <w:spacing w:after="0"/>
-      </w:pPr>
       <w:r>
         <w:separator/>
       </w:r>
@@ -209,9 +206,6 @@
   </w:endnote>
   <w:endnote w:type="continuationSeparator" w:id="0">
     <w:p>
-      <w:pPr>
-        <w:spacing w:after="0"/>
-      </w:pPr>
       <w:r>
         <w:continuationSeparator/>
       </w:r>
@@ -417,7 +411,9 @@
     </w:pPr>
     <w:r>
       <w:rPr>
+        <w:rFonts w:asciiTheme="minorHAnsi" w:hAnsiTheme="minorHAnsi"/>
         <w:noProof/>
+        <w:sz w:val="24"/>
       </w:rPr>
       <w:pict w14:anchorId="7CF03E7C">
         <v:shapetype id="_x0000_t202" coordsize="21600,21600" o:spt="202" path="m0,0l0,21600,21600,21600,21600,0xe">
@@ -1280,6 +1276,14 @@
   <w:style w:type="paragraph" w:default="1" w:styleId="Normal">
     <w:name w:val="Normal"/>
     <w:qFormat/>
+    <w:rsid w:val="00330908"/>
+    <w:pPr>
+      <w:spacing w:after="0" w:line="320" w:lineRule="atLeast"/>
+    </w:pPr>
+    <w:rPr>
+      <w:rFonts w:ascii="Georgia" w:hAnsi="Georgia"/>
+      <w:sz w:val="22"/>
+    </w:rPr>
   </w:style>
   <w:style w:type="paragraph" w:styleId="Heading1">
     <w:name w:val="heading 1"/>
@@ -1313,7 +1317,7 @@
     <w:pPr>
       <w:keepNext/>
       <w:keepLines/>
-      <w:spacing w:before="200" w:after="0"/>
+      <w:spacing w:before="200"/>
       <w:outlineLvl w:val="1"/>
     </w:pPr>
     <w:rPr>
@@ -1335,7 +1339,7 @@
     <w:pPr>
       <w:keepNext/>
       <w:keepLines/>
-      <w:spacing w:before="200" w:after="0"/>
+      <w:spacing w:before="200"/>
       <w:outlineLvl w:val="2"/>
     </w:pPr>
     <w:rPr>
@@ -1378,7 +1382,7 @@
     <w:pPr>
       <w:keepNext/>
       <w:keepLines/>
-      <w:spacing w:before="200" w:after="0"/>
+      <w:spacing w:before="200"/>
       <w:outlineLvl w:val="4"/>
     </w:pPr>
     <w:rPr>
@@ -1398,7 +1402,7 @@
     <w:pPr>
       <w:keepNext/>
       <w:keepLines/>
-      <w:spacing w:before="200" w:after="0"/>
+      <w:spacing w:before="200"/>
       <w:outlineLvl w:val="5"/>
     </w:pPr>
     <w:rPr>
@@ -1448,13 +1452,6 @@
     <w:next w:val="Normal"/>
     <w:qFormat/>
     <w:rsid w:val="00BF45A1"/>
-    <w:pPr>
-      <w:spacing w:after="0" w:line="320" w:lineRule="atLeast"/>
-    </w:pPr>
-    <w:rPr>
-      <w:rFonts w:ascii="Georgia" w:hAnsi="Georgia"/>
-      <w:sz w:val="22"/>
-    </w:rPr>
   </w:style>
   <w:style w:type="paragraph" w:customStyle="1" w:styleId="Compact">
     <w:name w:val="Compact"/>
@@ -1560,14 +1557,10 @@
     <w:uiPriority w:val="9"/>
     <w:unhideWhenUsed/>
     <w:qFormat/>
-    <w:rsid w:val="00BF45A1"/>
-    <w:pPr>
-      <w:spacing w:after="120"/>
-    </w:pPr>
-    <w:rPr>
-      <w:rFonts w:ascii="Georgia" w:hAnsi="Georgia"/>
-      <w:sz w:val="22"/>
-    </w:rPr>
+    <w:rsid w:val="00614686"/>
+    <w:pPr>
+      <w:spacing w:line="240" w:lineRule="auto"/>
+    </w:pPr>
   </w:style>
   <w:style w:type="paragraph" w:customStyle="1" w:styleId="DefinitionTerm">
     <w:name w:val="Definition Term"/>
@@ -1576,7 +1569,6 @@
     <w:pPr>
       <w:keepNext/>
       <w:keepLines/>
-      <w:spacing w:after="0"/>
     </w:pPr>
     <w:rPr>
       <w:b/>
@@ -1999,9 +1991,6 @@
     <w:basedOn w:val="Normal"/>
     <w:link w:val="BalloonTextChar"/>
     <w:rsid w:val="00A13EB4"/>
-    <w:pPr>
-      <w:spacing w:after="0"/>
-    </w:pPr>
     <w:rPr>
       <w:rFonts w:ascii="Lucida Grande" w:hAnsi="Lucida Grande" w:cs="Lucida Grande"/>
       <w:sz w:val="18"/>
@@ -2030,7 +2019,6 @@
         <w:tab w:val="center" w:pos="4320"/>
         <w:tab w:val="right" w:pos="8640"/>
       </w:tabs>
-      <w:spacing w:after="0"/>
     </w:pPr>
   </w:style>
   <w:style w:type="character" w:customStyle="1" w:styleId="HeaderChar">
@@ -2050,7 +2038,6 @@
         <w:tab w:val="center" w:pos="4320"/>
         <w:tab w:val="right" w:pos="8640"/>
       </w:tabs>
-      <w:spacing w:after="0"/>
     </w:pPr>
   </w:style>
   <w:style w:type="character" w:customStyle="1" w:styleId="FooterChar">
@@ -2088,7 +2075,7 @@
     <w:qFormat/>
     <w:rsid w:val="007B599F"/>
     <w:pPr>
-      <w:spacing w:after="0" w:line="200" w:lineRule="exact"/>
+      <w:spacing w:line="200" w:lineRule="exact"/>
       <w:ind w:left="144"/>
     </w:pPr>
     <w:rPr>
@@ -2143,12 +2130,8 @@
     <w:link w:val="NormalBodyTextChar"/>
     <w:qFormat/>
     <w:rsid w:val="0074797F"/>
-    <w:pPr>
-      <w:spacing w:after="0"/>
-    </w:pPr>
-    <w:rPr>
-      <w:rFonts w:ascii="Georgia" w:eastAsiaTheme="minorEastAsia" w:hAnsi="Georgia"/>
-      <w:sz w:val="22"/>
+    <w:rPr>
+      <w:rFonts w:eastAsiaTheme="minorEastAsia"/>
     </w:rPr>
   </w:style>
   <w:style w:type="character" w:customStyle="1" w:styleId="NormalBodyTextChar">
@@ -2695,7 +2678,7 @@
 </file>
 
 <file path=customXml/itemProps1.xml><?xml version="1.0" encoding="utf-8"?>
-<ds:datastoreItem xmlns:ds="http://schemas.openxmlformats.org/officeDocument/2006/customXml" ds:itemID="{309C9A4E-3349-F041-9807-65F77E19D81A}">
+<ds:datastoreItem xmlns:ds="http://schemas.openxmlformats.org/officeDocument/2006/customXml" ds:itemID="{9866350B-FDD1-F94C-9110-A81811C757F1}">
   <ds:schemaRefs>
     <ds:schemaRef ds:uri="http://schemas.openxmlformats.org/officeDocument/2006/bibliography"/>
   </ds:schemaRefs>

</xml_diff>